<commit_message>
minor corrections to design studio description
</commit_message>
<xml_diff>
--- a/hw3/designStudio/Design Studio.docx
+++ b/hw3/designStudio/Design Studio.docx
@@ -4,12 +4,14 @@
   <w:body>
     <w:p>
       <w:pPr>
+        <w:jc w:val="both"/>
         <w:rPr>
           <w:rFonts w:ascii="Cambria" w:hAnsi="Cambria"/>
           <w:b/>
           <w:lang w:val="en-US"/>
         </w:rPr>
       </w:pPr>
+      <w:bookmarkStart w:id="0" w:name="_GoBack"/>
       <w:r>
         <w:rPr>
           <w:rFonts w:ascii="Cambria" w:hAnsi="Cambria"/>
@@ -604,14 +606,16 @@
     </w:p>
     <w:p>
       <w:pPr>
-        <w:rPr>
-          <w:rFonts w:ascii="Cambria" w:hAnsi="Cambria"/>
-          <w:lang w:val="en-US" w:eastAsia="zh-CN"/>
-        </w:rPr>
-      </w:pPr>
-    </w:p>
-    <w:p>
-      <w:pPr>
+        <w:jc w:val="both"/>
+        <w:rPr>
+          <w:rFonts w:ascii="Cambria" w:hAnsi="Cambria"/>
+          <w:lang w:val="en-US" w:eastAsia="zh-CN"/>
+        </w:rPr>
+      </w:pPr>
+    </w:p>
+    <w:p>
+      <w:pPr>
+        <w:jc w:val="both"/>
         <w:rPr>
           <w:rFonts w:ascii="Cambria" w:hAnsi="Cambria"/>
           <w:lang w:val="en-US" w:eastAsia="zh-CN"/>
@@ -627,6 +631,7 @@
     </w:p>
     <w:p>
       <w:pPr>
+        <w:jc w:val="both"/>
         <w:rPr>
           <w:rFonts w:ascii="Cambria" w:hAnsi="Cambria"/>
           <w:lang w:val="en-US" w:eastAsia="zh-CN"/>
@@ -710,6 +715,7 @@
     </w:p>
     <w:p>
       <w:pPr>
+        <w:jc w:val="both"/>
         <w:rPr>
           <w:rFonts w:ascii="Cambria" w:hAnsi="Cambria"/>
           <w:b/>
@@ -719,6 +725,7 @@
     </w:p>
     <w:p>
       <w:pPr>
+        <w:jc w:val="both"/>
         <w:rPr>
           <w:rFonts w:ascii="Cambria" w:hAnsi="Cambria"/>
           <w:lang w:val="en-US"/>
@@ -801,14 +808,16 @@
     </w:p>
     <w:p>
       <w:pPr>
-        <w:rPr>
-          <w:rFonts w:ascii="Cambria" w:hAnsi="Cambria"/>
-          <w:lang w:val="en-US"/>
-        </w:rPr>
-      </w:pPr>
-    </w:p>
-    <w:p>
-      <w:pPr>
+        <w:jc w:val="both"/>
+        <w:rPr>
+          <w:rFonts w:ascii="Cambria" w:hAnsi="Cambria"/>
+          <w:lang w:val="en-US"/>
+        </w:rPr>
+      </w:pPr>
+    </w:p>
+    <w:p>
+      <w:pPr>
+        <w:jc w:val="both"/>
         <w:rPr>
           <w:rFonts w:ascii="Cambria" w:hAnsi="Cambria"/>
           <w:lang w:val="en-US"/>
@@ -898,14 +907,16 @@
     </w:p>
     <w:p>
       <w:pPr>
-        <w:rPr>
-          <w:rFonts w:ascii="Cambria" w:hAnsi="Cambria"/>
-          <w:lang w:val="en-US"/>
-        </w:rPr>
-      </w:pPr>
-    </w:p>
-    <w:p>
-      <w:pPr>
+        <w:jc w:val="both"/>
+        <w:rPr>
+          <w:rFonts w:ascii="Cambria" w:hAnsi="Cambria"/>
+          <w:lang w:val="en-US"/>
+        </w:rPr>
+      </w:pPr>
+    </w:p>
+    <w:p>
+      <w:pPr>
+        <w:jc w:val="both"/>
         <w:rPr>
           <w:rFonts w:ascii="Cambria" w:hAnsi="Cambria"/>
           <w:lang w:val="en-US"/>
@@ -1344,14 +1355,16 @@
     </w:p>
     <w:p>
       <w:pPr>
-        <w:rPr>
-          <w:rFonts w:ascii="Cambria" w:hAnsi="Cambria"/>
-          <w:lang w:val="en-US" w:eastAsia="zh-CN"/>
-        </w:rPr>
-      </w:pPr>
-    </w:p>
-    <w:p>
-      <w:pPr>
+        <w:jc w:val="both"/>
+        <w:rPr>
+          <w:rFonts w:ascii="Cambria" w:hAnsi="Cambria"/>
+          <w:lang w:val="en-US" w:eastAsia="zh-CN"/>
+        </w:rPr>
+      </w:pPr>
+    </w:p>
+    <w:p>
+      <w:pPr>
+        <w:jc w:val="both"/>
         <w:rPr>
           <w:rFonts w:ascii="Cambria" w:hAnsi="Cambria"/>
           <w:lang w:val="en-US" w:eastAsia="zh-CN"/>
@@ -1378,6 +1391,7 @@
         <w:autoSpaceDE w:val="0"/>
         <w:autoSpaceDN w:val="0"/>
         <w:adjustRightInd w:val="0"/>
+        <w:jc w:val="both"/>
         <w:rPr>
           <w:rFonts w:ascii="Cambria" w:eastAsia="Heiti SC Light" w:hAnsi="Cambria" w:cs="Helvetica"/>
           <w:lang w:val="en-US"/>
@@ -1404,6 +1418,7 @@
         <w:autoSpaceDE w:val="0"/>
         <w:autoSpaceDN w:val="0"/>
         <w:adjustRightInd w:val="0"/>
+        <w:jc w:val="both"/>
         <w:rPr>
           <w:rFonts w:ascii="Cambria" w:eastAsia="Heiti SC Light" w:hAnsi="Cambria" w:cs="Helvetica"/>
           <w:lang w:val="en-US"/>
@@ -1430,6 +1445,7 @@
         <w:autoSpaceDE w:val="0"/>
         <w:autoSpaceDN w:val="0"/>
         <w:adjustRightInd w:val="0"/>
+        <w:jc w:val="both"/>
         <w:rPr>
           <w:rFonts w:ascii="Cambria" w:eastAsia="Heiti SC Light" w:hAnsi="Cambria" w:cs="Helvetica"/>
           <w:lang w:val="en-US"/>
@@ -1456,6 +1472,7 @@
         <w:autoSpaceDE w:val="0"/>
         <w:autoSpaceDN w:val="0"/>
         <w:adjustRightInd w:val="0"/>
+        <w:jc w:val="both"/>
         <w:rPr>
           <w:rFonts w:ascii="Cambria" w:eastAsia="Heiti SC Light" w:hAnsi="Cambria" w:cs="Helvetica"/>
           <w:lang w:val="en-US"/>
@@ -1482,6 +1499,7 @@
         <w:autoSpaceDE w:val="0"/>
         <w:autoSpaceDN w:val="0"/>
         <w:adjustRightInd w:val="0"/>
+        <w:jc w:val="both"/>
         <w:rPr>
           <w:rFonts w:ascii="Cambria" w:eastAsia="Heiti SC Light" w:hAnsi="Cambria" w:cs="Helvetica"/>
           <w:lang w:val="en-US"/>
@@ -1508,6 +1526,7 @@
         <w:autoSpaceDE w:val="0"/>
         <w:autoSpaceDN w:val="0"/>
         <w:adjustRightInd w:val="0"/>
+        <w:jc w:val="both"/>
         <w:rPr>
           <w:rFonts w:ascii="Cambria" w:eastAsia="Heiti SC Light" w:hAnsi="Cambria" w:cs="Helvetica"/>
           <w:lang w:val="en-US"/>
@@ -1534,6 +1553,7 @@
         <w:autoSpaceDE w:val="0"/>
         <w:autoSpaceDN w:val="0"/>
         <w:adjustRightInd w:val="0"/>
+        <w:jc w:val="both"/>
         <w:rPr>
           <w:rFonts w:ascii="Cambria" w:eastAsia="Heiti SC Light" w:hAnsi="Cambria" w:cs="Helvetica"/>
           <w:lang w:val="en-US"/>
@@ -1560,6 +1580,7 @@
         <w:autoSpaceDE w:val="0"/>
         <w:autoSpaceDN w:val="0"/>
         <w:adjustRightInd w:val="0"/>
+        <w:jc w:val="both"/>
         <w:rPr>
           <w:rFonts w:ascii="Cambria" w:eastAsia="Heiti SC Light" w:hAnsi="Cambria" w:cs="Helvetica"/>
           <w:lang w:val="en-US"/>
@@ -1586,6 +1607,7 @@
         <w:autoSpaceDE w:val="0"/>
         <w:autoSpaceDN w:val="0"/>
         <w:adjustRightInd w:val="0"/>
+        <w:jc w:val="both"/>
         <w:rPr>
           <w:rFonts w:ascii="Cambria" w:eastAsia="Heiti SC Light" w:hAnsi="Cambria" w:cs="Helvetica"/>
           <w:lang w:val="en-US"/>
@@ -1612,6 +1634,7 @@
         <w:autoSpaceDE w:val="0"/>
         <w:autoSpaceDN w:val="0"/>
         <w:adjustRightInd w:val="0"/>
+        <w:jc w:val="both"/>
         <w:rPr>
           <w:rFonts w:ascii="Cambria" w:eastAsia="Heiti SC Light" w:hAnsi="Cambria" w:cs="Helvetica"/>
           <w:lang w:val="en-US"/>
@@ -1638,6 +1661,7 @@
         <w:autoSpaceDE w:val="0"/>
         <w:autoSpaceDN w:val="0"/>
         <w:adjustRightInd w:val="0"/>
+        <w:jc w:val="both"/>
         <w:rPr>
           <w:rFonts w:ascii="Cambria" w:eastAsia="Heiti SC Light" w:hAnsi="Cambria" w:cs="Helvetica"/>
           <w:lang w:val="en-US"/>
@@ -1664,6 +1688,7 @@
         <w:autoSpaceDE w:val="0"/>
         <w:autoSpaceDN w:val="0"/>
         <w:adjustRightInd w:val="0"/>
+        <w:jc w:val="both"/>
         <w:rPr>
           <w:rFonts w:ascii="Cambria" w:eastAsia="Heiti SC Light" w:hAnsi="Cambria" w:cs="Helvetica"/>
           <w:lang w:val="en-US"/>
@@ -1690,6 +1715,7 @@
         <w:autoSpaceDE w:val="0"/>
         <w:autoSpaceDN w:val="0"/>
         <w:adjustRightInd w:val="0"/>
+        <w:jc w:val="both"/>
         <w:rPr>
           <w:rFonts w:ascii="Cambria" w:eastAsia="Heiti SC Light" w:hAnsi="Cambria" w:cs="Helvetica"/>
           <w:lang w:val="en-US"/>
@@ -1754,7 +1780,7 @@
           <w:rFonts w:ascii="Cambria" w:eastAsia="Heiti SC Light" w:hAnsi="Cambria" w:cs="Helvetica"/>
           <w:lang w:val="en-US"/>
         </w:rPr>
-        <w:t xml:space="preserve">ever I had to manually patch a bug, that prevented the brush areas from being displayed and patched the plugin so that it is only possible to </w:t>
+        <w:t xml:space="preserve">ever I had to manually patch a </w:t>
       </w:r>
       <w:proofErr w:type="gramStart"/>
       <w:r>
@@ -1762,9 +1788,23 @@
           <w:rFonts w:ascii="Cambria" w:eastAsia="Heiti SC Light" w:hAnsi="Cambria" w:cs="Helvetica"/>
           <w:lang w:val="en-US"/>
         </w:rPr>
-        <w:t>selected</w:t>
+        <w:t>bug, that</w:t>
       </w:r>
       <w:proofErr w:type="gramEnd"/>
+      <w:r>
+        <w:rPr>
+          <w:rFonts w:ascii="Cambria" w:eastAsia="Heiti SC Light" w:hAnsi="Cambria" w:cs="Helvetica"/>
+          <w:lang w:val="en-US"/>
+        </w:rPr>
+        <w:t xml:space="preserve"> prevented the brush areas from being displayed and patched the plugin so tha</w:t>
+      </w:r>
+      <w:r>
+        <w:rPr>
+          <w:rFonts w:ascii="Cambria" w:eastAsia="Heiti SC Light" w:hAnsi="Cambria" w:cs="Helvetica"/>
+          <w:lang w:val="en-US"/>
+        </w:rPr>
+        <w:t>t it is only possible to select</w:t>
+      </w:r>
       <w:r>
         <w:rPr>
           <w:rFonts w:ascii="Cambria" w:eastAsia="Heiti SC Light" w:hAnsi="Cambria" w:cs="Helvetica"/>
@@ -1793,6 +1833,7 @@
         <w:autoSpaceDE w:val="0"/>
         <w:autoSpaceDN w:val="0"/>
         <w:adjustRightInd w:val="0"/>
+        <w:jc w:val="both"/>
         <w:rPr>
           <w:rFonts w:ascii="Cambria" w:eastAsia="Heiti SC Light" w:hAnsi="Cambria" w:cs="Helvetica"/>
           <w:lang w:val="en-US"/>
@@ -1819,6 +1860,7 @@
         <w:autoSpaceDE w:val="0"/>
         <w:autoSpaceDN w:val="0"/>
         <w:adjustRightInd w:val="0"/>
+        <w:jc w:val="both"/>
         <w:rPr>
           <w:rFonts w:ascii="Cambria" w:eastAsia="Heiti SC Light" w:hAnsi="Cambria" w:cs="Helvetica"/>
           <w:lang w:val="en-US"/>
@@ -1830,6 +1872,13 @@
           <w:lang w:val="en-US"/>
         </w:rPr>
         <w:t>I decided to show the distribution of ages across both timespans if 2 brushes are used.</w:t>
+      </w:r>
+      <w:r>
+        <w:rPr>
+          <w:rFonts w:ascii="Cambria" w:eastAsia="Heiti SC Light" w:hAnsi="Cambria" w:cs="Helvetica"/>
+          <w:lang w:val="en-US"/>
+        </w:rPr>
+        <w:br w:type="page"/>
       </w:r>
     </w:p>
     <w:p>
@@ -1852,6 +1901,7 @@
         <w:autoSpaceDE w:val="0"/>
         <w:autoSpaceDN w:val="0"/>
         <w:adjustRightInd w:val="0"/>
+        <w:jc w:val="both"/>
         <w:rPr>
           <w:rFonts w:ascii="Cambria" w:eastAsia="Heiti SC Light" w:hAnsi="Cambria" w:cs="Helvetica"/>
           <w:lang w:val="en-US"/>
@@ -1874,6 +1924,7 @@
     </w:p>
     <w:p>
       <w:pPr>
+        <w:jc w:val="both"/>
         <w:rPr>
           <w:rFonts w:ascii="Cambria" w:eastAsia="Heiti SC Light" w:hAnsi="Cambria" w:cs="Helvetica"/>
           <w:lang w:val="en-US"/>
@@ -1905,6 +1956,7 @@
     </w:p>
     <w:p>
       <w:pPr>
+        <w:jc w:val="both"/>
         <w:rPr>
           <w:rFonts w:ascii="Cambria" w:eastAsia="Heiti SC Light" w:hAnsi="Cambria" w:cs="Helvetica"/>
           <w:lang w:val="en-US"/>
@@ -1929,19 +1981,51 @@
           <w:rFonts w:ascii="Cambria" w:eastAsia="Heiti SC Light" w:hAnsi="Cambria" w:cs="Helvetica"/>
           <w:lang w:val="en-US"/>
         </w:rPr>
-        <w:t>fore I decided to show the number of votes per question as a relative distribution instead.</w:t>
-      </w:r>
-    </w:p>
-    <w:p>
-      <w:pPr>
-        <w:rPr>
-          <w:rFonts w:ascii="Cambria" w:eastAsia="Heiti SC Light" w:hAnsi="Cambria" w:cs="Helvetica"/>
-          <w:lang w:val="en-US"/>
-        </w:rPr>
-      </w:pPr>
-    </w:p>
-    <w:p>
-      <w:pPr>
+        <w:t xml:space="preserve">fore I </w:t>
+      </w:r>
+      <w:r>
+        <w:rPr>
+          <w:rFonts w:ascii="Cambria" w:eastAsia="Heiti SC Light" w:hAnsi="Cambria" w:cs="Helvetica"/>
+          <w:lang w:val="en-US"/>
+        </w:rPr>
+        <w:t>changed the Priority Visualization so that it</w:t>
+      </w:r>
+      <w:r>
+        <w:rPr>
+          <w:rFonts w:ascii="Cambria" w:eastAsia="Heiti SC Light" w:hAnsi="Cambria" w:cs="Helvetica"/>
+          <w:lang w:val="en-US"/>
+        </w:rPr>
+        <w:t xml:space="preserve"> </w:t>
+      </w:r>
+      <w:proofErr w:type="gramStart"/>
+      <w:r>
+        <w:rPr>
+          <w:rFonts w:ascii="Cambria" w:eastAsia="Heiti SC Light" w:hAnsi="Cambria" w:cs="Helvetica"/>
+          <w:lang w:val="en-US"/>
+        </w:rPr>
+        <w:t>show</w:t>
+      </w:r>
+      <w:proofErr w:type="gramEnd"/>
+      <w:r>
+        <w:rPr>
+          <w:rFonts w:ascii="Cambria" w:eastAsia="Heiti SC Light" w:hAnsi="Cambria" w:cs="Helvetica"/>
+          <w:lang w:val="en-US"/>
+        </w:rPr>
+        <w:t xml:space="preserve"> the number of votes per question as a relative distribution instead.</w:t>
+      </w:r>
+    </w:p>
+    <w:p>
+      <w:pPr>
+        <w:jc w:val="both"/>
+        <w:rPr>
+          <w:rFonts w:ascii="Cambria" w:eastAsia="Heiti SC Light" w:hAnsi="Cambria" w:cs="Helvetica"/>
+          <w:lang w:val="en-US"/>
+        </w:rPr>
+      </w:pPr>
+    </w:p>
+    <w:p>
+      <w:pPr>
+        <w:jc w:val="both"/>
         <w:rPr>
           <w:rFonts w:ascii="Cambria" w:eastAsia="Heiti SC Light" w:hAnsi="Cambria" w:cs="Helvetica"/>
           <w:lang w:val="en-US"/>
@@ -1973,24 +2057,25 @@
     </w:p>
     <w:p>
       <w:pPr>
-        <w:rPr>
-          <w:rFonts w:ascii="Cambria" w:eastAsia="Heiti SC Light" w:hAnsi="Cambria" w:cs="Helvetica"/>
-          <w:lang w:val="en-US"/>
-        </w:rPr>
-      </w:pPr>
-      <w:bookmarkStart w:id="0" w:name="_GoBack"/>
-      <w:bookmarkEnd w:id="0"/>
-    </w:p>
-    <w:p>
-      <w:pPr>
-        <w:rPr>
-          <w:rFonts w:ascii="Cambria" w:eastAsia="Heiti SC Light" w:hAnsi="Cambria" w:cs="Helvetica"/>
-          <w:lang w:val="en-US"/>
-        </w:rPr>
-      </w:pPr>
-    </w:p>
-    <w:p>
-      <w:pPr>
+        <w:jc w:val="both"/>
+        <w:rPr>
+          <w:rFonts w:ascii="Cambria" w:eastAsia="Heiti SC Light" w:hAnsi="Cambria" w:cs="Helvetica"/>
+          <w:lang w:val="en-US"/>
+        </w:rPr>
+      </w:pPr>
+    </w:p>
+    <w:p>
+      <w:pPr>
+        <w:jc w:val="both"/>
+        <w:rPr>
+          <w:rFonts w:ascii="Cambria" w:eastAsia="Heiti SC Light" w:hAnsi="Cambria" w:cs="Helvetica"/>
+          <w:lang w:val="en-US"/>
+        </w:rPr>
+      </w:pPr>
+    </w:p>
+    <w:p>
+      <w:pPr>
+        <w:jc w:val="both"/>
         <w:rPr>
           <w:rFonts w:ascii="Cambria" w:hAnsi="Cambria"/>
           <w:lang w:val="en-US"/>
@@ -2014,7 +2099,7 @@
             <wp:extent cx="5270500" cy="5701030"/>
             <wp:effectExtent l="0" t="0" r="12700" b="0"/>
             <wp:wrapSquare wrapText="bothSides"/>
-            <wp:docPr id="4" name=""/>
+            <wp:docPr id="4" name="Picture 4"/>
             <wp:cNvGraphicFramePr>
               <a:graphicFrameLocks xmlns:a="http://schemas.openxmlformats.org/drawingml/2006/main" noChangeAspect="1"/>
             </wp:cNvGraphicFramePr>
@@ -2073,14 +2158,16 @@
     </w:p>
     <w:p>
       <w:pPr>
-        <w:rPr>
-          <w:rFonts w:ascii="Cambria" w:hAnsi="Cambria"/>
-          <w:lang w:val="en-US"/>
-        </w:rPr>
-      </w:pPr>
-    </w:p>
-    <w:p>
-      <w:pPr>
+        <w:jc w:val="both"/>
+        <w:rPr>
+          <w:rFonts w:ascii="Cambria" w:hAnsi="Cambria"/>
+          <w:lang w:val="en-US"/>
+        </w:rPr>
+      </w:pPr>
+    </w:p>
+    <w:p>
+      <w:pPr>
+        <w:jc w:val="both"/>
         <w:rPr>
           <w:rFonts w:ascii="Cambria" w:hAnsi="Cambria"/>
           <w:b/>
@@ -2090,30 +2177,34 @@
     </w:p>
     <w:p>
       <w:pPr>
-        <w:rPr>
-          <w:rFonts w:ascii="Cambria" w:hAnsi="Cambria"/>
-          <w:lang w:val="en-US"/>
-        </w:rPr>
-      </w:pPr>
-    </w:p>
-    <w:p>
-      <w:pPr>
-        <w:rPr>
-          <w:rFonts w:ascii="Cambria" w:hAnsi="Cambria"/>
-          <w:lang w:val="en-US"/>
-        </w:rPr>
-      </w:pPr>
-    </w:p>
-    <w:p>
-      <w:pPr>
-        <w:rPr>
-          <w:rFonts w:ascii="Cambria" w:hAnsi="Cambria"/>
-          <w:lang w:val="en-US"/>
-        </w:rPr>
-      </w:pPr>
-    </w:p>
-    <w:p>
-      <w:pPr>
+        <w:jc w:val="both"/>
+        <w:rPr>
+          <w:rFonts w:ascii="Cambria" w:hAnsi="Cambria"/>
+          <w:lang w:val="en-US"/>
+        </w:rPr>
+      </w:pPr>
+    </w:p>
+    <w:p>
+      <w:pPr>
+        <w:jc w:val="both"/>
+        <w:rPr>
+          <w:rFonts w:ascii="Cambria" w:hAnsi="Cambria"/>
+          <w:lang w:val="en-US"/>
+        </w:rPr>
+      </w:pPr>
+    </w:p>
+    <w:p>
+      <w:pPr>
+        <w:jc w:val="both"/>
+        <w:rPr>
+          <w:rFonts w:ascii="Cambria" w:hAnsi="Cambria"/>
+          <w:lang w:val="en-US"/>
+        </w:rPr>
+      </w:pPr>
+    </w:p>
+    <w:p>
+      <w:pPr>
+        <w:jc w:val="both"/>
         <w:rPr>
           <w:rFonts w:ascii="Cambria" w:hAnsi="Cambria"/>
           <w:b/>
@@ -2131,6 +2222,7 @@
     </w:p>
     <w:p>
       <w:pPr>
+        <w:jc w:val="both"/>
         <w:rPr>
           <w:rFonts w:ascii="Cambria" w:hAnsi="Cambria"/>
           <w:b/>
@@ -2148,6 +2240,7 @@
     </w:p>
     <w:p>
       <w:pPr>
+        <w:jc w:val="both"/>
         <w:rPr>
           <w:rFonts w:ascii="Cambria" w:hAnsi="Cambria"/>
           <w:b/>
@@ -2157,6 +2250,7 @@
     </w:p>
     <w:p>
       <w:pPr>
+        <w:jc w:val="both"/>
         <w:rPr>
           <w:rFonts w:ascii="Cambria" w:hAnsi="Cambria" w:cs="Helvetica"/>
           <w:lang w:val="en-US"/>
@@ -2190,16 +2284,79 @@
         </w:rPr>
         <w:t xml:space="preserve"> shifted more towards younger voters.</w:t>
       </w:r>
-      <w:r>
+    </w:p>
+    <w:p>
+      <w:pPr>
+        <w:jc w:val="both"/>
         <w:rPr>
           <w:rFonts w:ascii="Cambria" w:hAnsi="Cambria" w:cs="Helvetica"/>
           <w:lang w:val="en-US"/>
         </w:rPr>
+      </w:pPr>
+      <w:r>
+        <w:rPr>
+          <w:rFonts w:ascii="Cambria" w:hAnsi="Cambria" w:cs="Helvetica"/>
+          <w:lang w:val="en-US"/>
+        </w:rPr>
+        <w:t>(</w:t>
+      </w:r>
+      <w:r>
+        <w:rPr>
+          <w:rFonts w:ascii="Cambria" w:hAnsi="Cambria" w:cs="Helvetica"/>
+          <w:lang w:val="en-US"/>
+        </w:rPr>
+        <w:t xml:space="preserve">This can be seen by moving one brush across the </w:t>
+      </w:r>
+      <w:proofErr w:type="spellStart"/>
+      <w:r>
+        <w:rPr>
+          <w:rFonts w:ascii="Cambria" w:hAnsi="Cambria" w:cs="Helvetica"/>
+          <w:lang w:val="en-US"/>
+        </w:rPr>
+        <w:t>countvis</w:t>
+      </w:r>
+      <w:proofErr w:type="spellEnd"/>
+      <w:r>
+        <w:rPr>
+          <w:rFonts w:ascii="Cambria" w:hAnsi="Cambria" w:cs="Helvetica"/>
+          <w:lang w:val="en-US"/>
+        </w:rPr>
+        <w:t xml:space="preserve"> and observing the </w:t>
+      </w:r>
+      <w:proofErr w:type="spellStart"/>
+      <w:r>
+        <w:rPr>
+          <w:rFonts w:ascii="Cambria" w:hAnsi="Cambria" w:cs="Helvetica"/>
+          <w:lang w:val="en-US"/>
+        </w:rPr>
+        <w:t>agevis</w:t>
+      </w:r>
+      <w:proofErr w:type="spellEnd"/>
+      <w:r>
+        <w:rPr>
+          <w:rFonts w:ascii="Cambria" w:hAnsi="Cambria" w:cs="Helvetica"/>
+          <w:lang w:val="en-US"/>
+        </w:rPr>
+        <w:t>.</w:t>
+      </w:r>
+      <w:r>
+        <w:rPr>
+          <w:rFonts w:ascii="Cambria" w:hAnsi="Cambria" w:cs="Helvetica"/>
+          <w:lang w:val="en-US"/>
+        </w:rPr>
+        <w:t>)</w:t>
+      </w:r>
+      <w:r>
+        <w:rPr>
+          <w:rFonts w:ascii="Cambria" w:hAnsi="Cambria" w:cs="Helvetica"/>
+          <w:lang w:val="en-US"/>
+        </w:rPr>
         <w:br/>
       </w:r>
     </w:p>
     <w:p>
       <w:pPr>
+        <w:jc w:val="both"/>
         <w:rPr>
           <w:rFonts w:ascii="Cambria" w:hAnsi="Cambria" w:cs="Helvetica"/>
           <w:lang w:val="en-US"/>
@@ -2241,6 +2398,7 @@
           <w:ilvl w:val="0"/>
           <w:numId w:val="1"/>
         </w:numPr>
+        <w:jc w:val="both"/>
         <w:rPr>
           <w:rFonts w:ascii="Cambria" w:hAnsi="Cambria" w:cs="Helvetica"/>
           <w:lang w:val="en-US"/>
@@ -2261,6 +2419,7 @@
           <w:ilvl w:val="0"/>
           <w:numId w:val="1"/>
         </w:numPr>
+        <w:jc w:val="both"/>
         <w:rPr>
           <w:rFonts w:ascii="Cambria" w:hAnsi="Cambria" w:cs="Helvetica"/>
           <w:lang w:val="en-US"/>
@@ -2273,33 +2432,57 @@
         </w:rPr>
         <w:t>Climate changes loses in terms of importance</w:t>
       </w:r>
-    </w:p>
-    <w:p>
-      <w:pPr>
+      <w:r>
         <w:rPr>
           <w:rFonts w:ascii="Cambria" w:hAnsi="Cambria" w:cs="Helvetica"/>
           <w:lang w:val="en-US"/>
         </w:rPr>
-      </w:pPr>
-      <w:r>
+        <w:t xml:space="preserve"> over time</w:t>
+      </w:r>
+    </w:p>
+    <w:p>
+      <w:pPr>
+        <w:jc w:val="both"/>
         <w:rPr>
           <w:rFonts w:ascii="Cambria" w:hAnsi="Cambria" w:cs="Helvetica"/>
           <w:lang w:val="en-US"/>
         </w:rPr>
+      </w:pPr>
+      <w:r>
+        <w:rPr>
+          <w:rFonts w:ascii="Cambria" w:hAnsi="Cambria" w:cs="Helvetica"/>
+          <w:lang w:val="en-US"/>
+        </w:rPr>
         <w:br/>
-        <w:t>Both these trends are in line with the shift in demographics.</w:t>
-      </w:r>
-    </w:p>
-    <w:p>
-      <w:pPr>
+        <w:t xml:space="preserve">Both these trends are in line with the </w:t>
+      </w:r>
+      <w:r>
         <w:rPr>
           <w:rFonts w:ascii="Cambria" w:hAnsi="Cambria" w:cs="Helvetica"/>
           <w:lang w:val="en-US"/>
         </w:rPr>
-      </w:pPr>
-    </w:p>
-    <w:p>
-      <w:pPr>
+        <w:t xml:space="preserve">aforementioned </w:t>
+      </w:r>
+      <w:r>
+        <w:rPr>
+          <w:rFonts w:ascii="Cambria" w:hAnsi="Cambria" w:cs="Helvetica"/>
+          <w:lang w:val="en-US"/>
+        </w:rPr>
+        <w:t>shift in demographics.</w:t>
+      </w:r>
+    </w:p>
+    <w:p>
+      <w:pPr>
+        <w:jc w:val="both"/>
+        <w:rPr>
+          <w:rFonts w:ascii="Cambria" w:hAnsi="Cambria" w:cs="Helvetica"/>
+          <w:lang w:val="en-US"/>
+        </w:rPr>
+      </w:pPr>
+    </w:p>
+    <w:p>
+      <w:pPr>
+        <w:jc w:val="both"/>
         <w:rPr>
           <w:rFonts w:ascii="Cambria" w:hAnsi="Cambria"/>
           <w:lang w:val="en-US"/>
@@ -2323,7 +2506,7 @@
             <wp:extent cx="5270500" cy="5537200"/>
             <wp:effectExtent l="0" t="0" r="12700" b="0"/>
             <wp:wrapSquare wrapText="bothSides"/>
-            <wp:docPr id="5" name=""/>
+            <wp:docPr id="5" name="Picture 5"/>
             <wp:cNvGraphicFramePr>
               <a:graphicFrameLocks xmlns:a="http://schemas.openxmlformats.org/drawingml/2006/main" noChangeAspect="1"/>
             </wp:cNvGraphicFramePr>
@@ -2380,7 +2563,12 @@
         </w:drawing>
       </w:r>
     </w:p>
-    <w:p/>
+    <w:p>
+      <w:pPr>
+        <w:jc w:val="both"/>
+      </w:pPr>
+    </w:p>
+    <w:bookmarkEnd w:id="0"/>
     <w:sectPr>
       <w:pgSz w:w="11900" w:h="16840"/>
       <w:pgMar w:top="1134" w:right="1134" w:bottom="1134" w:left="1134" w:header="708" w:footer="708" w:gutter="0"/>

</xml_diff>